<commit_message>
add 2-4 comments and half of 5th
</commit_message>
<xml_diff>
--- a/Иванов/лаб3/Лаб 3 Иванов Роман.docx
+++ b/Иванов/лаб3/Лаб 3 Иванов Роман.docx
@@ -172,7 +172,6 @@
           <w:bCs/>
           <w:sz w:val="28"/>
           <w:szCs w:val="28"/>
-          <w:lang w:val="en-US"/>
         </w:rPr>
       </w:pPr>
       <w:r>
@@ -847,27 +846,7 @@
                 <w:szCs w:val="27"/>
                 <w:lang w:val="en-US"/>
               </w:rPr>
-              <w:t>(a)(</w:t>
-            </w:r>
-            <w:proofErr w:type="gramStart"/>
-            <w:r>
-              <w:rPr>
-                <w:color w:val="000000"/>
-                <w:sz w:val="27"/>
-                <w:szCs w:val="27"/>
-                <w:lang w:val="en-US"/>
-              </w:rPr>
-              <w:t>b)=</w:t>
-            </w:r>
-            <w:proofErr w:type="gramEnd"/>
-            <w:r>
-              <w:rPr>
-                <w:color w:val="000000"/>
-                <w:sz w:val="27"/>
-                <w:szCs w:val="27"/>
-                <w:lang w:val="en-US"/>
-              </w:rPr>
-              <w:t>&gt;(m) [5000]</w:t>
+              <w:t>(a)(b)=&gt;(m) [5000]</w:t>
             </w:r>
           </w:p>
           <w:p>
@@ -887,27 +866,7 @@
                 <w:szCs w:val="27"/>
                 <w:lang w:val="en-US"/>
               </w:rPr>
-              <w:t>(a)(</w:t>
-            </w:r>
-            <w:proofErr w:type="gramStart"/>
-            <w:r>
-              <w:rPr>
-                <w:color w:val="000000"/>
-                <w:sz w:val="27"/>
-                <w:szCs w:val="27"/>
-                <w:lang w:val="en-US"/>
-              </w:rPr>
-              <w:t>c)=</w:t>
-            </w:r>
-            <w:proofErr w:type="gramEnd"/>
-            <w:r>
-              <w:rPr>
-                <w:color w:val="000000"/>
-                <w:sz w:val="27"/>
-                <w:szCs w:val="27"/>
-                <w:lang w:val="en-US"/>
-              </w:rPr>
-              <w:t>&gt;(n) [6000]</w:t>
+              <w:t>(a)(c)=&gt;(n) [6000]</w:t>
             </w:r>
           </w:p>
           <w:p>
@@ -927,27 +886,7 @@
                 <w:szCs w:val="27"/>
                 <w:lang w:val="en-US"/>
               </w:rPr>
-              <w:t>(b)(c)(</w:t>
-            </w:r>
-            <w:proofErr w:type="gramStart"/>
-            <w:r>
-              <w:rPr>
-                <w:color w:val="000000"/>
-                <w:sz w:val="27"/>
-                <w:szCs w:val="27"/>
-                <w:lang w:val="en-US"/>
-              </w:rPr>
-              <w:t>d)=</w:t>
-            </w:r>
-            <w:proofErr w:type="gramEnd"/>
-            <w:r>
-              <w:rPr>
-                <w:color w:val="000000"/>
-                <w:sz w:val="27"/>
-                <w:szCs w:val="27"/>
-                <w:lang w:val="en-US"/>
-              </w:rPr>
-              <w:t>&gt;(p) [5000]</w:t>
+              <w:t>(b)(c)(d)=&gt;(p) [5000]</w:t>
             </w:r>
           </w:p>
           <w:p>
@@ -967,27 +906,7 @@
                 <w:szCs w:val="27"/>
                 <w:lang w:val="en-US"/>
               </w:rPr>
-              <w:t>(a)(d)(</w:t>
-            </w:r>
-            <w:proofErr w:type="gramStart"/>
-            <w:r>
-              <w:rPr>
-                <w:color w:val="000000"/>
-                <w:sz w:val="27"/>
-                <w:szCs w:val="27"/>
-                <w:lang w:val="en-US"/>
-              </w:rPr>
-              <w:t>c)=</w:t>
-            </w:r>
-            <w:proofErr w:type="gramEnd"/>
-            <w:r>
-              <w:rPr>
-                <w:color w:val="000000"/>
-                <w:sz w:val="27"/>
-                <w:szCs w:val="27"/>
-                <w:lang w:val="en-US"/>
-              </w:rPr>
-              <w:t>&gt;(r) [6000]</w:t>
+              <w:t>(a)(d)(c)=&gt;(r) [6000]</w:t>
             </w:r>
           </w:p>
           <w:p>
@@ -1007,27 +926,7 @@
                 <w:szCs w:val="27"/>
                 <w:lang w:val="en-US"/>
               </w:rPr>
-              <w:t>(m)(</w:t>
-            </w:r>
-            <w:proofErr w:type="gramStart"/>
-            <w:r>
-              <w:rPr>
-                <w:color w:val="000000"/>
-                <w:sz w:val="27"/>
-                <w:szCs w:val="27"/>
-                <w:lang w:val="en-US"/>
-              </w:rPr>
-              <w:t>n)=</w:t>
-            </w:r>
-            <w:proofErr w:type="gramEnd"/>
-            <w:r>
-              <w:rPr>
-                <w:color w:val="000000"/>
-                <w:sz w:val="27"/>
-                <w:szCs w:val="27"/>
-                <w:lang w:val="en-US"/>
-              </w:rPr>
-              <w:t>&gt;(s) [6000]</w:t>
+              <w:t>(m)(n)=&gt;(s) [6000]</w:t>
             </w:r>
           </w:p>
           <w:p>
@@ -1047,27 +946,7 @@
                 <w:szCs w:val="27"/>
                 <w:lang w:val="en-US"/>
               </w:rPr>
-              <w:t>(n)(p)(</w:t>
-            </w:r>
-            <w:proofErr w:type="gramStart"/>
-            <w:r>
-              <w:rPr>
-                <w:color w:val="000000"/>
-                <w:sz w:val="27"/>
-                <w:szCs w:val="27"/>
-                <w:lang w:val="en-US"/>
-              </w:rPr>
-              <w:t>r)=</w:t>
-            </w:r>
-            <w:proofErr w:type="gramEnd"/>
-            <w:r>
-              <w:rPr>
-                <w:color w:val="000000"/>
-                <w:sz w:val="27"/>
-                <w:szCs w:val="27"/>
-                <w:lang w:val="en-US"/>
-              </w:rPr>
-              <w:t>&gt;(t) [5000]</w:t>
+              <w:t>(n)(p)(r)=&gt;(t) [5000]</w:t>
             </w:r>
           </w:p>
         </w:tc>
@@ -1138,15 +1017,13 @@
           <w:color w:val="000000"/>
           <w:sz w:val="28"/>
           <w:szCs w:val="28"/>
-          <w:lang w:val="en-US"/>
-        </w:rPr>
-      </w:pPr>
-      <w:r>
-        <w:rPr>
-          <w:color w:val="000000"/>
-          <w:sz w:val="28"/>
-          <w:szCs w:val="28"/>
-          <w:lang w:val="en-US"/>
+        </w:rPr>
+      </w:pPr>
+      <w:r>
+        <w:rPr>
+          <w:color w:val="000000"/>
+          <w:sz w:val="28"/>
+          <w:szCs w:val="28"/>
         </w:rPr>
         <w:t>(</w:t>
       </w:r>
@@ -1166,9 +1043,41 @@
           <w:color w:val="000000"/>
           <w:sz w:val="28"/>
           <w:szCs w:val="28"/>
-          <w:lang w:val="en-US"/>
-        </w:rPr>
-        <w:t xml:space="preserve"> f0</w:t>
+        </w:rPr>
+        <w:t xml:space="preserve"> </w:t>
+      </w:r>
+      <w:r>
+        <w:rPr>
+          <w:color w:val="000000"/>
+          <w:sz w:val="28"/>
+          <w:szCs w:val="28"/>
+          <w:lang w:val="en-US"/>
+        </w:rPr>
+        <w:t>f</w:t>
+      </w:r>
+      <w:r>
+        <w:rPr>
+          <w:color w:val="000000"/>
+          <w:sz w:val="28"/>
+          <w:szCs w:val="28"/>
+        </w:rPr>
+        <w:t>0</w:t>
+      </w:r>
+      <w:r>
+        <w:rPr>
+          <w:color w:val="000000"/>
+          <w:sz w:val="28"/>
+          <w:szCs w:val="28"/>
+        </w:rPr>
+        <w:t xml:space="preserve"> ;</w:t>
+      </w:r>
+      <w:r>
+        <w:rPr>
+          <w:color w:val="000000"/>
+          <w:sz w:val="28"/>
+          <w:szCs w:val="28"/>
+        </w:rPr>
+        <w:t xml:space="preserve"> определяем набор произвольных фатов </w:t>
       </w:r>
     </w:p>
     <w:p>
@@ -1278,15 +1187,13 @@
           <w:color w:val="000000"/>
           <w:sz w:val="28"/>
           <w:szCs w:val="28"/>
-          <w:lang w:val="en-US"/>
-        </w:rPr>
-      </w:pPr>
-      <w:r>
-        <w:rPr>
-          <w:color w:val="000000"/>
-          <w:sz w:val="28"/>
-          <w:szCs w:val="28"/>
-          <w:lang w:val="en-US"/>
+        </w:rPr>
+      </w:pPr>
+      <w:r>
+        <w:rPr>
+          <w:color w:val="000000"/>
+          <w:sz w:val="28"/>
+          <w:szCs w:val="28"/>
         </w:rPr>
         <w:t>(</w:t>
       </w:r>
@@ -1306,49 +1213,117 @@
           <w:color w:val="000000"/>
           <w:sz w:val="28"/>
           <w:szCs w:val="28"/>
-          <w:lang w:val="en-US"/>
-        </w:rPr>
-        <w:t xml:space="preserve"> r01</w:t>
-      </w:r>
-    </w:p>
-    <w:p>
-      <w:pPr>
-        <w:spacing w:before="100" w:beforeAutospacing="1" w:after="100" w:afterAutospacing="1"/>
-        <w:rPr>
-          <w:color w:val="000000"/>
-          <w:sz w:val="28"/>
-          <w:szCs w:val="28"/>
-          <w:lang w:val="en-US"/>
-        </w:rPr>
-      </w:pPr>
-      <w:r>
-        <w:rPr>
-          <w:color w:val="000000"/>
-          <w:sz w:val="28"/>
-          <w:szCs w:val="28"/>
-          <w:lang w:val="en-US"/>
+        </w:rPr>
+        <w:t xml:space="preserve"> </w:t>
+      </w:r>
+      <w:r>
+        <w:rPr>
+          <w:color w:val="000000"/>
+          <w:sz w:val="28"/>
+          <w:szCs w:val="28"/>
+          <w:lang w:val="en-US"/>
+        </w:rPr>
+        <w:t>r</w:t>
+      </w:r>
+      <w:r>
+        <w:rPr>
+          <w:color w:val="000000"/>
+          <w:sz w:val="28"/>
+          <w:szCs w:val="28"/>
+        </w:rPr>
+        <w:t>01</w:t>
+      </w:r>
+      <w:r>
+        <w:rPr>
+          <w:color w:val="000000"/>
+          <w:sz w:val="28"/>
+          <w:szCs w:val="28"/>
+        </w:rPr>
+        <w:t xml:space="preserve"> ; </w:t>
+      </w:r>
+      <w:r>
+        <w:rPr>
+          <w:color w:val="000000"/>
+          <w:sz w:val="28"/>
+          <w:szCs w:val="28"/>
+        </w:rPr>
+        <w:t xml:space="preserve">объявляем правило </w:t>
+      </w:r>
+    </w:p>
+    <w:p>
+      <w:pPr>
+        <w:spacing w:before="100" w:beforeAutospacing="1" w:after="100" w:afterAutospacing="1"/>
+        <w:rPr>
+          <w:color w:val="000000"/>
+          <w:sz w:val="28"/>
+          <w:szCs w:val="28"/>
+        </w:rPr>
+      </w:pPr>
+      <w:r>
+        <w:rPr>
+          <w:color w:val="000000"/>
+          <w:sz w:val="28"/>
+          <w:szCs w:val="28"/>
         </w:rPr>
         <w:t>(</w:t>
       </w:r>
-      <w:proofErr w:type="gramStart"/>
-      <w:r>
-        <w:rPr>
-          <w:color w:val="000000"/>
-          <w:sz w:val="28"/>
-          <w:szCs w:val="28"/>
-          <w:lang w:val="en-US"/>
-        </w:rPr>
-        <w:t>declare(</w:t>
-      </w:r>
-      <w:proofErr w:type="gramEnd"/>
-      <w:r>
-        <w:rPr>
-          <w:color w:val="000000"/>
-          <w:sz w:val="28"/>
-          <w:szCs w:val="28"/>
-          <w:lang w:val="en-US"/>
-        </w:rPr>
-        <w:t>salience 5000))</w:t>
+      <w:r>
+        <w:rPr>
+          <w:color w:val="000000"/>
+          <w:sz w:val="28"/>
+          <w:szCs w:val="28"/>
+          <w:lang w:val="en-US"/>
+        </w:rPr>
+        <w:t>declare</w:t>
+      </w:r>
+      <w:r>
+        <w:rPr>
+          <w:color w:val="000000"/>
+          <w:sz w:val="28"/>
+          <w:szCs w:val="28"/>
+        </w:rPr>
+        <w:t>(</w:t>
+      </w:r>
+      <w:r>
+        <w:rPr>
+          <w:color w:val="000000"/>
+          <w:sz w:val="28"/>
+          <w:szCs w:val="28"/>
+          <w:lang w:val="en-US"/>
+        </w:rPr>
+        <w:t>salience</w:t>
+      </w:r>
+      <w:r>
+        <w:rPr>
+          <w:color w:val="000000"/>
+          <w:sz w:val="28"/>
+          <w:szCs w:val="28"/>
+        </w:rPr>
+        <w:t xml:space="preserve"> 5000))</w:t>
+      </w:r>
+      <w:r>
+        <w:rPr>
+          <w:color w:val="000000"/>
+          <w:sz w:val="28"/>
+          <w:szCs w:val="28"/>
+        </w:rPr>
+        <w:t xml:space="preserve"> </w:t>
+      </w:r>
+      <w:r>
+        <w:rPr>
+          <w:color w:val="000000"/>
+          <w:sz w:val="28"/>
+          <w:szCs w:val="28"/>
+        </w:rPr>
+        <w:t xml:space="preserve">; придаем этому правилу </w:t>
+      </w:r>
+      <w:r>
+        <w:rPr>
+          <w:color w:val="000000"/>
+          <w:sz w:val="28"/>
+          <w:szCs w:val="28"/>
+        </w:rPr>
+        <w:t>приоритет</w:t>
       </w:r>
     </w:p>
     <w:p>
@@ -1419,17 +1394,49 @@
           <w:color w:val="000000"/>
           <w:sz w:val="28"/>
           <w:szCs w:val="28"/>
-          <w:lang w:val="en-US"/>
-        </w:rPr>
-      </w:pPr>
-      <w:r>
-        <w:rPr>
-          <w:color w:val="000000"/>
-          <w:sz w:val="28"/>
-          <w:szCs w:val="28"/>
-          <w:lang w:val="en-US"/>
-        </w:rPr>
-        <w:t>(assert (</w:t>
+        </w:rPr>
+      </w:pPr>
+      <w:r>
+        <w:rPr>
+          <w:color w:val="000000"/>
+          <w:sz w:val="28"/>
+          <w:szCs w:val="28"/>
+        </w:rPr>
+        <w:t>(</w:t>
+      </w:r>
+      <w:r>
+        <w:rPr>
+          <w:color w:val="000000"/>
+          <w:sz w:val="28"/>
+          <w:szCs w:val="28"/>
+          <w:lang w:val="en-US"/>
+        </w:rPr>
+        <w:t>assert</w:t>
+      </w:r>
+      <w:r>
+        <w:rPr>
+          <w:color w:val="000000"/>
+          <w:sz w:val="28"/>
+          <w:szCs w:val="28"/>
+        </w:rPr>
+        <w:t xml:space="preserve"> (</w:t>
+      </w:r>
+      <w:r>
+        <w:rPr>
+          <w:color w:val="000000"/>
+          <w:sz w:val="28"/>
+          <w:szCs w:val="28"/>
+          <w:lang w:val="en-US"/>
+        </w:rPr>
+        <w:t>m</w:t>
+      </w:r>
+      <w:r>
+        <w:rPr>
+          <w:color w:val="000000"/>
+          <w:sz w:val="28"/>
+          <w:szCs w:val="28"/>
+        </w:rPr>
+        <w:t xml:space="preserve"> </w:t>
       </w:r>
       <w:proofErr w:type="spellStart"/>
       <w:r>
@@ -1439,6 +1446,1301 @@
           <w:szCs w:val="28"/>
           <w:lang w:val="en-US"/>
         </w:rPr>
+        <w:t>m</w:t>
+      </w:r>
+      <w:proofErr w:type="spellEnd"/>
+      <w:r>
+        <w:rPr>
+          <w:color w:val="000000"/>
+          <w:sz w:val="28"/>
+          <w:szCs w:val="28"/>
+        </w:rPr>
+        <w:t>)))</w:t>
+      </w:r>
+      <w:r>
+        <w:rPr>
+          <w:color w:val="000000"/>
+          <w:sz w:val="28"/>
+          <w:szCs w:val="28"/>
+        </w:rPr>
+        <w:t xml:space="preserve"> </w:t>
+      </w:r>
+      <w:r>
+        <w:rPr>
+          <w:color w:val="000000"/>
+          <w:sz w:val="28"/>
+          <w:szCs w:val="28"/>
+        </w:rPr>
+        <w:t xml:space="preserve">; </w:t>
+      </w:r>
+      <w:r>
+        <w:rPr>
+          <w:color w:val="000000"/>
+          <w:sz w:val="28"/>
+          <w:szCs w:val="28"/>
+        </w:rPr>
+        <w:t xml:space="preserve">осуществляем проверку </w:t>
+      </w:r>
+    </w:p>
+    <w:p>
+      <w:pPr>
+        <w:spacing w:before="100" w:beforeAutospacing="1" w:after="100" w:afterAutospacing="1"/>
+        <w:rPr>
+          <w:color w:val="000000"/>
+          <w:sz w:val="28"/>
+          <w:szCs w:val="28"/>
+        </w:rPr>
+      </w:pPr>
+      <w:r>
+        <w:rPr>
+          <w:color w:val="000000"/>
+          <w:sz w:val="28"/>
+          <w:szCs w:val="28"/>
+        </w:rPr>
+        <w:t>(</w:t>
+      </w:r>
+      <w:proofErr w:type="spellStart"/>
+      <w:r>
+        <w:rPr>
+          <w:color w:val="000000"/>
+          <w:sz w:val="28"/>
+          <w:szCs w:val="28"/>
+          <w:lang w:val="en-US"/>
+        </w:rPr>
+        <w:t>defrule</w:t>
+      </w:r>
+      <w:proofErr w:type="spellEnd"/>
+      <w:r>
+        <w:rPr>
+          <w:color w:val="000000"/>
+          <w:sz w:val="28"/>
+          <w:szCs w:val="28"/>
+        </w:rPr>
+        <w:t xml:space="preserve"> </w:t>
+      </w:r>
+      <w:r>
+        <w:rPr>
+          <w:color w:val="000000"/>
+          <w:sz w:val="28"/>
+          <w:szCs w:val="28"/>
+          <w:lang w:val="en-US"/>
+        </w:rPr>
+        <w:t>r</w:t>
+      </w:r>
+      <w:r>
+        <w:rPr>
+          <w:color w:val="000000"/>
+          <w:sz w:val="28"/>
+          <w:szCs w:val="28"/>
+        </w:rPr>
+        <w:t>02</w:t>
+      </w:r>
+      <w:r>
+        <w:rPr>
+          <w:color w:val="000000"/>
+          <w:sz w:val="28"/>
+          <w:szCs w:val="28"/>
+        </w:rPr>
+        <w:t xml:space="preserve"> </w:t>
+      </w:r>
+      <w:r>
+        <w:rPr>
+          <w:color w:val="000000"/>
+          <w:sz w:val="28"/>
+          <w:szCs w:val="28"/>
+        </w:rPr>
+        <w:t xml:space="preserve">; </w:t>
+      </w:r>
+      <w:r>
+        <w:rPr>
+          <w:color w:val="000000"/>
+          <w:sz w:val="28"/>
+          <w:szCs w:val="28"/>
+        </w:rPr>
+        <w:t>объявляем</w:t>
+      </w:r>
+      <w:r>
+        <w:rPr>
+          <w:color w:val="000000"/>
+          <w:sz w:val="28"/>
+          <w:szCs w:val="28"/>
+        </w:rPr>
+        <w:t xml:space="preserve"> </w:t>
+      </w:r>
+      <w:r>
+        <w:rPr>
+          <w:color w:val="000000"/>
+          <w:sz w:val="28"/>
+          <w:szCs w:val="28"/>
+        </w:rPr>
+        <w:t>правило</w:t>
+      </w:r>
+      <w:r>
+        <w:rPr>
+          <w:color w:val="000000"/>
+          <w:sz w:val="28"/>
+          <w:szCs w:val="28"/>
+        </w:rPr>
+        <w:t xml:space="preserve"> </w:t>
+      </w:r>
+    </w:p>
+    <w:p>
+      <w:pPr>
+        <w:spacing w:before="100" w:beforeAutospacing="1" w:after="100" w:afterAutospacing="1"/>
+        <w:rPr>
+          <w:color w:val="000000"/>
+          <w:sz w:val="28"/>
+          <w:szCs w:val="28"/>
+        </w:rPr>
+      </w:pPr>
+      <w:r>
+        <w:rPr>
+          <w:color w:val="000000"/>
+          <w:sz w:val="28"/>
+          <w:szCs w:val="28"/>
+        </w:rPr>
+        <w:t>(</w:t>
+      </w:r>
+      <w:r>
+        <w:rPr>
+          <w:color w:val="000000"/>
+          <w:sz w:val="28"/>
+          <w:szCs w:val="28"/>
+          <w:lang w:val="en-US"/>
+        </w:rPr>
+        <w:t>declare</w:t>
+      </w:r>
+      <w:r>
+        <w:rPr>
+          <w:color w:val="000000"/>
+          <w:sz w:val="28"/>
+          <w:szCs w:val="28"/>
+        </w:rPr>
+        <w:t xml:space="preserve"> (</w:t>
+      </w:r>
+      <w:r>
+        <w:rPr>
+          <w:color w:val="000000"/>
+          <w:sz w:val="28"/>
+          <w:szCs w:val="28"/>
+          <w:lang w:val="en-US"/>
+        </w:rPr>
+        <w:t>salience</w:t>
+      </w:r>
+      <w:r>
+        <w:rPr>
+          <w:color w:val="000000"/>
+          <w:sz w:val="28"/>
+          <w:szCs w:val="28"/>
+        </w:rPr>
+        <w:t xml:space="preserve"> 6000))</w:t>
+      </w:r>
+      <w:r>
+        <w:rPr>
+          <w:color w:val="000000"/>
+          <w:sz w:val="28"/>
+          <w:szCs w:val="28"/>
+        </w:rPr>
+        <w:t xml:space="preserve"> </w:t>
+      </w:r>
+      <w:r>
+        <w:rPr>
+          <w:color w:val="000000"/>
+          <w:sz w:val="28"/>
+          <w:szCs w:val="28"/>
+        </w:rPr>
+        <w:t xml:space="preserve">; </w:t>
+      </w:r>
+      <w:r>
+        <w:rPr>
+          <w:color w:val="000000"/>
+          <w:sz w:val="28"/>
+          <w:szCs w:val="28"/>
+        </w:rPr>
+        <w:t>задаем</w:t>
+      </w:r>
+      <w:r>
+        <w:rPr>
+          <w:color w:val="000000"/>
+          <w:sz w:val="28"/>
+          <w:szCs w:val="28"/>
+        </w:rPr>
+        <w:t xml:space="preserve"> этому правилу </w:t>
+      </w:r>
+      <w:r>
+        <w:rPr>
+          <w:color w:val="000000"/>
+          <w:sz w:val="28"/>
+          <w:szCs w:val="28"/>
+        </w:rPr>
+        <w:t>приоритет</w:t>
+      </w:r>
+    </w:p>
+    <w:p>
+      <w:pPr>
+        <w:spacing w:before="100" w:beforeAutospacing="1" w:after="100" w:afterAutospacing="1"/>
+        <w:rPr>
+          <w:color w:val="000000"/>
+          <w:sz w:val="28"/>
+          <w:szCs w:val="28"/>
+          <w:lang w:val="en-US"/>
+        </w:rPr>
+      </w:pPr>
+      <w:r>
+        <w:rPr>
+          <w:color w:val="000000"/>
+          <w:sz w:val="28"/>
+          <w:szCs w:val="28"/>
+          <w:lang w:val="en-US"/>
+        </w:rPr>
+        <w:t>(a a)</w:t>
+      </w:r>
+    </w:p>
+    <w:p>
+      <w:pPr>
+        <w:spacing w:before="100" w:beforeAutospacing="1" w:after="100" w:afterAutospacing="1"/>
+        <w:rPr>
+          <w:color w:val="000000"/>
+          <w:sz w:val="28"/>
+          <w:szCs w:val="28"/>
+          <w:lang w:val="en-US"/>
+        </w:rPr>
+      </w:pPr>
+      <w:r>
+        <w:rPr>
+          <w:color w:val="000000"/>
+          <w:sz w:val="28"/>
+          <w:szCs w:val="28"/>
+          <w:lang w:val="en-US"/>
+        </w:rPr>
+        <w:t>(c c)</w:t>
+      </w:r>
+    </w:p>
+    <w:p>
+      <w:pPr>
+        <w:spacing w:before="100" w:beforeAutospacing="1" w:after="100" w:afterAutospacing="1"/>
+        <w:rPr>
+          <w:color w:val="000000"/>
+          <w:sz w:val="28"/>
+          <w:szCs w:val="28"/>
+          <w:lang w:val="en-US"/>
+        </w:rPr>
+      </w:pPr>
+      <w:r>
+        <w:rPr>
+          <w:color w:val="000000"/>
+          <w:sz w:val="28"/>
+          <w:szCs w:val="28"/>
+          <w:lang w:val="en-US"/>
+        </w:rPr>
+        <w:t>=&gt;</w:t>
+      </w:r>
+    </w:p>
+    <w:p>
+      <w:pPr>
+        <w:spacing w:before="100" w:beforeAutospacing="1" w:after="100" w:afterAutospacing="1"/>
+        <w:rPr>
+          <w:color w:val="000000"/>
+          <w:sz w:val="28"/>
+          <w:szCs w:val="28"/>
+        </w:rPr>
+      </w:pPr>
+      <w:r>
+        <w:rPr>
+          <w:color w:val="000000"/>
+          <w:sz w:val="28"/>
+          <w:szCs w:val="28"/>
+        </w:rPr>
+        <w:t>(</w:t>
+      </w:r>
+      <w:r>
+        <w:rPr>
+          <w:color w:val="000000"/>
+          <w:sz w:val="28"/>
+          <w:szCs w:val="28"/>
+          <w:lang w:val="en-US"/>
+        </w:rPr>
+        <w:t>assert</w:t>
+      </w:r>
+      <w:r>
+        <w:rPr>
+          <w:color w:val="000000"/>
+          <w:sz w:val="28"/>
+          <w:szCs w:val="28"/>
+        </w:rPr>
+        <w:t xml:space="preserve"> (</w:t>
+      </w:r>
+      <w:r>
+        <w:rPr>
+          <w:color w:val="000000"/>
+          <w:sz w:val="28"/>
+          <w:szCs w:val="28"/>
+          <w:lang w:val="en-US"/>
+        </w:rPr>
+        <w:t>n</w:t>
+      </w:r>
+      <w:r>
+        <w:rPr>
+          <w:color w:val="000000"/>
+          <w:sz w:val="28"/>
+          <w:szCs w:val="28"/>
+        </w:rPr>
+        <w:t xml:space="preserve"> </w:t>
+      </w:r>
+      <w:proofErr w:type="spellStart"/>
+      <w:r>
+        <w:rPr>
+          <w:color w:val="000000"/>
+          <w:sz w:val="28"/>
+          <w:szCs w:val="28"/>
+          <w:lang w:val="en-US"/>
+        </w:rPr>
+        <w:t>n</w:t>
+      </w:r>
+      <w:proofErr w:type="spellEnd"/>
+      <w:r>
+        <w:rPr>
+          <w:color w:val="000000"/>
+          <w:sz w:val="28"/>
+          <w:szCs w:val="28"/>
+        </w:rPr>
+        <w:t>)))</w:t>
+      </w:r>
+      <w:r>
+        <w:rPr>
+          <w:color w:val="000000"/>
+          <w:sz w:val="28"/>
+          <w:szCs w:val="28"/>
+        </w:rPr>
+        <w:t xml:space="preserve"> </w:t>
+      </w:r>
+      <w:r>
+        <w:rPr>
+          <w:color w:val="000000"/>
+          <w:sz w:val="28"/>
+          <w:szCs w:val="28"/>
+        </w:rPr>
+        <w:t xml:space="preserve">; </w:t>
+      </w:r>
+      <w:r>
+        <w:rPr>
+          <w:color w:val="000000"/>
+          <w:sz w:val="28"/>
+          <w:szCs w:val="28"/>
+        </w:rPr>
+        <w:t>осуществляем проверку</w:t>
+      </w:r>
+    </w:p>
+    <w:p>
+      <w:pPr>
+        <w:spacing w:before="100" w:beforeAutospacing="1" w:after="100" w:afterAutospacing="1"/>
+        <w:rPr>
+          <w:color w:val="000000"/>
+          <w:sz w:val="28"/>
+          <w:szCs w:val="28"/>
+        </w:rPr>
+      </w:pPr>
+      <w:r>
+        <w:rPr>
+          <w:color w:val="000000"/>
+          <w:sz w:val="28"/>
+          <w:szCs w:val="28"/>
+        </w:rPr>
+        <w:t>(</w:t>
+      </w:r>
+      <w:proofErr w:type="spellStart"/>
+      <w:r>
+        <w:rPr>
+          <w:color w:val="000000"/>
+          <w:sz w:val="28"/>
+          <w:szCs w:val="28"/>
+          <w:lang w:val="en-US"/>
+        </w:rPr>
+        <w:t>defrule</w:t>
+      </w:r>
+      <w:proofErr w:type="spellEnd"/>
+      <w:r>
+        <w:rPr>
+          <w:color w:val="000000"/>
+          <w:sz w:val="28"/>
+          <w:szCs w:val="28"/>
+        </w:rPr>
+        <w:t xml:space="preserve"> </w:t>
+      </w:r>
+      <w:r>
+        <w:rPr>
+          <w:color w:val="000000"/>
+          <w:sz w:val="28"/>
+          <w:szCs w:val="28"/>
+          <w:lang w:val="en-US"/>
+        </w:rPr>
+        <w:t>r</w:t>
+      </w:r>
+      <w:r>
+        <w:rPr>
+          <w:color w:val="000000"/>
+          <w:sz w:val="28"/>
+          <w:szCs w:val="28"/>
+        </w:rPr>
+        <w:t>03</w:t>
+      </w:r>
+      <w:r>
+        <w:rPr>
+          <w:color w:val="000000"/>
+          <w:sz w:val="28"/>
+          <w:szCs w:val="28"/>
+        </w:rPr>
+        <w:t xml:space="preserve"> </w:t>
+      </w:r>
+      <w:r>
+        <w:rPr>
+          <w:color w:val="000000"/>
+          <w:sz w:val="28"/>
+          <w:szCs w:val="28"/>
+        </w:rPr>
+        <w:t xml:space="preserve">; </w:t>
+      </w:r>
+      <w:r>
+        <w:rPr>
+          <w:color w:val="000000"/>
+          <w:sz w:val="28"/>
+          <w:szCs w:val="28"/>
+        </w:rPr>
+        <w:t>объявляем</w:t>
+      </w:r>
+      <w:r>
+        <w:rPr>
+          <w:color w:val="000000"/>
+          <w:sz w:val="28"/>
+          <w:szCs w:val="28"/>
+        </w:rPr>
+        <w:t xml:space="preserve"> </w:t>
+      </w:r>
+      <w:r>
+        <w:rPr>
+          <w:color w:val="000000"/>
+          <w:sz w:val="28"/>
+          <w:szCs w:val="28"/>
+        </w:rPr>
+        <w:t>правило</w:t>
+      </w:r>
+    </w:p>
+    <w:p>
+      <w:pPr>
+        <w:spacing w:before="100" w:beforeAutospacing="1" w:after="100" w:afterAutospacing="1"/>
+        <w:rPr>
+          <w:color w:val="000000"/>
+          <w:sz w:val="28"/>
+          <w:szCs w:val="28"/>
+        </w:rPr>
+      </w:pPr>
+      <w:r>
+        <w:rPr>
+          <w:color w:val="000000"/>
+          <w:sz w:val="28"/>
+          <w:szCs w:val="28"/>
+        </w:rPr>
+        <w:t>(</w:t>
+      </w:r>
+      <w:r>
+        <w:rPr>
+          <w:color w:val="000000"/>
+          <w:sz w:val="28"/>
+          <w:szCs w:val="28"/>
+          <w:lang w:val="en-US"/>
+        </w:rPr>
+        <w:t>declare</w:t>
+      </w:r>
+      <w:r>
+        <w:rPr>
+          <w:color w:val="000000"/>
+          <w:sz w:val="28"/>
+          <w:szCs w:val="28"/>
+        </w:rPr>
+        <w:t xml:space="preserve"> (</w:t>
+      </w:r>
+      <w:r>
+        <w:rPr>
+          <w:color w:val="000000"/>
+          <w:sz w:val="28"/>
+          <w:szCs w:val="28"/>
+          <w:lang w:val="en-US"/>
+        </w:rPr>
+        <w:t>salience</w:t>
+      </w:r>
+      <w:r>
+        <w:rPr>
+          <w:color w:val="000000"/>
+          <w:sz w:val="28"/>
+          <w:szCs w:val="28"/>
+        </w:rPr>
+        <w:t xml:space="preserve"> 5000))</w:t>
+      </w:r>
+      <w:r>
+        <w:rPr>
+          <w:color w:val="000000"/>
+          <w:sz w:val="28"/>
+          <w:szCs w:val="28"/>
+        </w:rPr>
+        <w:t xml:space="preserve"> </w:t>
+      </w:r>
+      <w:r>
+        <w:rPr>
+          <w:color w:val="000000"/>
+          <w:sz w:val="28"/>
+          <w:szCs w:val="28"/>
+        </w:rPr>
+        <w:t xml:space="preserve">; </w:t>
+      </w:r>
+      <w:r>
+        <w:rPr>
+          <w:color w:val="000000"/>
+          <w:sz w:val="28"/>
+          <w:szCs w:val="28"/>
+        </w:rPr>
+        <w:t>задаем</w:t>
+      </w:r>
+      <w:r>
+        <w:rPr>
+          <w:color w:val="000000"/>
+          <w:sz w:val="28"/>
+          <w:szCs w:val="28"/>
+        </w:rPr>
+        <w:t xml:space="preserve"> этому правилу </w:t>
+      </w:r>
+      <w:r>
+        <w:rPr>
+          <w:color w:val="000000"/>
+          <w:sz w:val="28"/>
+          <w:szCs w:val="28"/>
+        </w:rPr>
+        <w:t>приоритет</w:t>
+      </w:r>
+    </w:p>
+    <w:p>
+      <w:pPr>
+        <w:spacing w:before="100" w:beforeAutospacing="1" w:after="100" w:afterAutospacing="1"/>
+        <w:rPr>
+          <w:color w:val="000000"/>
+          <w:sz w:val="28"/>
+          <w:szCs w:val="28"/>
+          <w:lang w:val="en-US"/>
+        </w:rPr>
+      </w:pPr>
+      <w:r>
+        <w:rPr>
+          <w:color w:val="000000"/>
+          <w:sz w:val="28"/>
+          <w:szCs w:val="28"/>
+          <w:lang w:val="en-US"/>
+        </w:rPr>
+        <w:t>(b b)</w:t>
+      </w:r>
+    </w:p>
+    <w:p>
+      <w:pPr>
+        <w:spacing w:before="100" w:beforeAutospacing="1" w:after="100" w:afterAutospacing="1"/>
+        <w:rPr>
+          <w:color w:val="000000"/>
+          <w:sz w:val="28"/>
+          <w:szCs w:val="28"/>
+          <w:lang w:val="en-US"/>
+        </w:rPr>
+      </w:pPr>
+      <w:r>
+        <w:rPr>
+          <w:color w:val="000000"/>
+          <w:sz w:val="28"/>
+          <w:szCs w:val="28"/>
+          <w:lang w:val="en-US"/>
+        </w:rPr>
+        <w:t>(c c)</w:t>
+      </w:r>
+    </w:p>
+    <w:p>
+      <w:pPr>
+        <w:spacing w:before="100" w:beforeAutospacing="1" w:after="100" w:afterAutospacing="1"/>
+        <w:rPr>
+          <w:color w:val="000000"/>
+          <w:sz w:val="28"/>
+          <w:szCs w:val="28"/>
+          <w:lang w:val="en-US"/>
+        </w:rPr>
+      </w:pPr>
+      <w:r>
+        <w:rPr>
+          <w:color w:val="000000"/>
+          <w:sz w:val="28"/>
+          <w:szCs w:val="28"/>
+          <w:lang w:val="en-US"/>
+        </w:rPr>
+        <w:t>(d d)</w:t>
+      </w:r>
+    </w:p>
+    <w:p>
+      <w:pPr>
+        <w:spacing w:before="100" w:beforeAutospacing="1" w:after="100" w:afterAutospacing="1"/>
+        <w:rPr>
+          <w:color w:val="000000"/>
+          <w:sz w:val="28"/>
+          <w:szCs w:val="28"/>
+          <w:lang w:val="en-US"/>
+        </w:rPr>
+      </w:pPr>
+      <w:r>
+        <w:rPr>
+          <w:color w:val="000000"/>
+          <w:sz w:val="28"/>
+          <w:szCs w:val="28"/>
+          <w:lang w:val="en-US"/>
+        </w:rPr>
+        <w:t>=&gt;</w:t>
+      </w:r>
+    </w:p>
+    <w:p>
+      <w:pPr>
+        <w:spacing w:before="100" w:beforeAutospacing="1" w:after="100" w:afterAutospacing="1"/>
+        <w:rPr>
+          <w:color w:val="000000"/>
+          <w:sz w:val="28"/>
+          <w:szCs w:val="28"/>
+        </w:rPr>
+      </w:pPr>
+      <w:r>
+        <w:rPr>
+          <w:color w:val="000000"/>
+          <w:sz w:val="28"/>
+          <w:szCs w:val="28"/>
+        </w:rPr>
+        <w:t>(</w:t>
+      </w:r>
+      <w:r>
+        <w:rPr>
+          <w:color w:val="000000"/>
+          <w:sz w:val="28"/>
+          <w:szCs w:val="28"/>
+          <w:lang w:val="en-US"/>
+        </w:rPr>
+        <w:t>assert</w:t>
+      </w:r>
+      <w:r>
+        <w:rPr>
+          <w:color w:val="000000"/>
+          <w:sz w:val="28"/>
+          <w:szCs w:val="28"/>
+        </w:rPr>
+        <w:t xml:space="preserve"> (</w:t>
+      </w:r>
+      <w:r>
+        <w:rPr>
+          <w:color w:val="000000"/>
+          <w:sz w:val="28"/>
+          <w:szCs w:val="28"/>
+          <w:lang w:val="en-US"/>
+        </w:rPr>
+        <w:t>p</w:t>
+      </w:r>
+      <w:r>
+        <w:rPr>
+          <w:color w:val="000000"/>
+          <w:sz w:val="28"/>
+          <w:szCs w:val="28"/>
+        </w:rPr>
+        <w:t xml:space="preserve"> </w:t>
+      </w:r>
+      <w:proofErr w:type="spellStart"/>
+      <w:r>
+        <w:rPr>
+          <w:color w:val="000000"/>
+          <w:sz w:val="28"/>
+          <w:szCs w:val="28"/>
+          <w:lang w:val="en-US"/>
+        </w:rPr>
+        <w:t>p</w:t>
+      </w:r>
+      <w:proofErr w:type="spellEnd"/>
+      <w:r>
+        <w:rPr>
+          <w:color w:val="000000"/>
+          <w:sz w:val="28"/>
+          <w:szCs w:val="28"/>
+        </w:rPr>
+        <w:t>)))</w:t>
+      </w:r>
+      <w:r>
+        <w:rPr>
+          <w:color w:val="000000"/>
+          <w:sz w:val="28"/>
+          <w:szCs w:val="28"/>
+        </w:rPr>
+        <w:t xml:space="preserve"> </w:t>
+      </w:r>
+      <w:r>
+        <w:rPr>
+          <w:color w:val="000000"/>
+          <w:sz w:val="28"/>
+          <w:szCs w:val="28"/>
+        </w:rPr>
+        <w:t xml:space="preserve">; </w:t>
+      </w:r>
+      <w:r>
+        <w:rPr>
+          <w:color w:val="000000"/>
+          <w:sz w:val="28"/>
+          <w:szCs w:val="28"/>
+        </w:rPr>
+        <w:t>осуществляем проверку</w:t>
+      </w:r>
+    </w:p>
+    <w:p>
+      <w:pPr>
+        <w:spacing w:before="100" w:beforeAutospacing="1" w:after="100" w:afterAutospacing="1"/>
+        <w:rPr>
+          <w:color w:val="000000"/>
+          <w:sz w:val="28"/>
+          <w:szCs w:val="28"/>
+        </w:rPr>
+      </w:pPr>
+      <w:r>
+        <w:rPr>
+          <w:color w:val="000000"/>
+          <w:sz w:val="28"/>
+          <w:szCs w:val="28"/>
+          <w:lang w:val="en-US"/>
+        </w:rPr>
+        <w:t>(</w:t>
+      </w:r>
+      <w:proofErr w:type="spellStart"/>
+      <w:r>
+        <w:rPr>
+          <w:color w:val="000000"/>
+          <w:sz w:val="28"/>
+          <w:szCs w:val="28"/>
+          <w:lang w:val="en-US"/>
+        </w:rPr>
+        <w:t>defrule</w:t>
+      </w:r>
+      <w:proofErr w:type="spellEnd"/>
+      <w:r>
+        <w:rPr>
+          <w:color w:val="000000"/>
+          <w:sz w:val="28"/>
+          <w:szCs w:val="28"/>
+          <w:lang w:val="en-US"/>
+        </w:rPr>
+        <w:t xml:space="preserve"> r04</w:t>
+      </w:r>
+      <w:r>
+        <w:rPr>
+          <w:color w:val="000000"/>
+          <w:sz w:val="28"/>
+          <w:szCs w:val="28"/>
+        </w:rPr>
+        <w:t xml:space="preserve"> </w:t>
+      </w:r>
+      <w:r>
+        <w:rPr>
+          <w:color w:val="000000"/>
+          <w:sz w:val="28"/>
+          <w:szCs w:val="28"/>
+        </w:rPr>
+        <w:t xml:space="preserve">; </w:t>
+      </w:r>
+      <w:r>
+        <w:rPr>
+          <w:color w:val="000000"/>
+          <w:sz w:val="28"/>
+          <w:szCs w:val="28"/>
+        </w:rPr>
+        <w:t>объявляем</w:t>
+      </w:r>
+      <w:r>
+        <w:rPr>
+          <w:color w:val="000000"/>
+          <w:sz w:val="28"/>
+          <w:szCs w:val="28"/>
+        </w:rPr>
+        <w:t xml:space="preserve"> </w:t>
+      </w:r>
+      <w:r>
+        <w:rPr>
+          <w:color w:val="000000"/>
+          <w:sz w:val="28"/>
+          <w:szCs w:val="28"/>
+        </w:rPr>
+        <w:t>правило</w:t>
+      </w:r>
+    </w:p>
+    <w:p>
+      <w:pPr>
+        <w:spacing w:before="100" w:beforeAutospacing="1" w:after="100" w:afterAutospacing="1"/>
+        <w:rPr>
+          <w:color w:val="000000"/>
+          <w:sz w:val="28"/>
+          <w:szCs w:val="28"/>
+        </w:rPr>
+      </w:pPr>
+      <w:r>
+        <w:rPr>
+          <w:color w:val="000000"/>
+          <w:sz w:val="28"/>
+          <w:szCs w:val="28"/>
+        </w:rPr>
+        <w:t>(</w:t>
+      </w:r>
+      <w:r>
+        <w:rPr>
+          <w:color w:val="000000"/>
+          <w:sz w:val="28"/>
+          <w:szCs w:val="28"/>
+          <w:lang w:val="en-US"/>
+        </w:rPr>
+        <w:t>declare</w:t>
+      </w:r>
+      <w:r>
+        <w:rPr>
+          <w:color w:val="000000"/>
+          <w:sz w:val="28"/>
+          <w:szCs w:val="28"/>
+        </w:rPr>
+        <w:t xml:space="preserve"> (</w:t>
+      </w:r>
+      <w:r>
+        <w:rPr>
+          <w:color w:val="000000"/>
+          <w:sz w:val="28"/>
+          <w:szCs w:val="28"/>
+          <w:lang w:val="en-US"/>
+        </w:rPr>
+        <w:t>salience</w:t>
+      </w:r>
+      <w:r>
+        <w:rPr>
+          <w:color w:val="000000"/>
+          <w:sz w:val="28"/>
+          <w:szCs w:val="28"/>
+        </w:rPr>
+        <w:t xml:space="preserve"> 6000))</w:t>
+      </w:r>
+      <w:r>
+        <w:rPr>
+          <w:color w:val="000000"/>
+          <w:sz w:val="28"/>
+          <w:szCs w:val="28"/>
+        </w:rPr>
+        <w:t xml:space="preserve"> </w:t>
+      </w:r>
+      <w:r>
+        <w:rPr>
+          <w:color w:val="000000"/>
+          <w:sz w:val="28"/>
+          <w:szCs w:val="28"/>
+        </w:rPr>
+        <w:t xml:space="preserve">; </w:t>
+      </w:r>
+      <w:r>
+        <w:rPr>
+          <w:color w:val="000000"/>
+          <w:sz w:val="28"/>
+          <w:szCs w:val="28"/>
+        </w:rPr>
+        <w:t>задаем</w:t>
+      </w:r>
+      <w:r>
+        <w:rPr>
+          <w:color w:val="000000"/>
+          <w:sz w:val="28"/>
+          <w:szCs w:val="28"/>
+        </w:rPr>
+        <w:t xml:space="preserve"> этому правилу </w:t>
+      </w:r>
+      <w:r>
+        <w:rPr>
+          <w:color w:val="000000"/>
+          <w:sz w:val="28"/>
+          <w:szCs w:val="28"/>
+        </w:rPr>
+        <w:t>приоритет</w:t>
+      </w:r>
+    </w:p>
+    <w:p>
+      <w:pPr>
+        <w:spacing w:before="100" w:beforeAutospacing="1" w:after="100" w:afterAutospacing="1"/>
+        <w:rPr>
+          <w:color w:val="000000"/>
+          <w:sz w:val="28"/>
+          <w:szCs w:val="28"/>
+          <w:lang w:val="en-US"/>
+        </w:rPr>
+      </w:pPr>
+      <w:r>
+        <w:rPr>
+          <w:color w:val="000000"/>
+          <w:sz w:val="28"/>
+          <w:szCs w:val="28"/>
+          <w:lang w:val="en-US"/>
+        </w:rPr>
+        <w:t>(a a)</w:t>
+      </w:r>
+    </w:p>
+    <w:p>
+      <w:pPr>
+        <w:spacing w:before="100" w:beforeAutospacing="1" w:after="100" w:afterAutospacing="1"/>
+        <w:rPr>
+          <w:color w:val="000000"/>
+          <w:sz w:val="28"/>
+          <w:szCs w:val="28"/>
+          <w:lang w:val="en-US"/>
+        </w:rPr>
+      </w:pPr>
+      <w:r>
+        <w:rPr>
+          <w:color w:val="000000"/>
+          <w:sz w:val="28"/>
+          <w:szCs w:val="28"/>
+          <w:lang w:val="en-US"/>
+        </w:rPr>
+        <w:t>(d d)</w:t>
+      </w:r>
+    </w:p>
+    <w:p>
+      <w:pPr>
+        <w:spacing w:before="100" w:beforeAutospacing="1" w:after="100" w:afterAutospacing="1"/>
+        <w:rPr>
+          <w:color w:val="000000"/>
+          <w:sz w:val="28"/>
+          <w:szCs w:val="28"/>
+          <w:lang w:val="en-US"/>
+        </w:rPr>
+      </w:pPr>
+      <w:r>
+        <w:rPr>
+          <w:color w:val="000000"/>
+          <w:sz w:val="28"/>
+          <w:szCs w:val="28"/>
+          <w:lang w:val="en-US"/>
+        </w:rPr>
+        <w:t>(c c)</w:t>
+      </w:r>
+    </w:p>
+    <w:p>
+      <w:pPr>
+        <w:spacing w:before="100" w:beforeAutospacing="1" w:after="100" w:afterAutospacing="1"/>
+        <w:rPr>
+          <w:color w:val="000000"/>
+          <w:sz w:val="28"/>
+          <w:szCs w:val="28"/>
+          <w:lang w:val="en-US"/>
+        </w:rPr>
+      </w:pPr>
+      <w:r>
+        <w:rPr>
+          <w:color w:val="000000"/>
+          <w:sz w:val="28"/>
+          <w:szCs w:val="28"/>
+          <w:lang w:val="en-US"/>
+        </w:rPr>
+        <w:t>=&gt;</w:t>
+      </w:r>
+    </w:p>
+    <w:p>
+      <w:pPr>
+        <w:spacing w:before="100" w:beforeAutospacing="1" w:after="100" w:afterAutospacing="1"/>
+        <w:rPr>
+          <w:color w:val="000000"/>
+          <w:sz w:val="28"/>
+          <w:szCs w:val="28"/>
+        </w:rPr>
+      </w:pPr>
+      <w:r>
+        <w:rPr>
+          <w:color w:val="000000"/>
+          <w:sz w:val="28"/>
+          <w:szCs w:val="28"/>
+        </w:rPr>
+        <w:t>(</w:t>
+      </w:r>
+      <w:r>
+        <w:rPr>
+          <w:color w:val="000000"/>
+          <w:sz w:val="28"/>
+          <w:szCs w:val="28"/>
+          <w:lang w:val="en-US"/>
+        </w:rPr>
+        <w:t>assert</w:t>
+      </w:r>
+      <w:r>
+        <w:rPr>
+          <w:color w:val="000000"/>
+          <w:sz w:val="28"/>
+          <w:szCs w:val="28"/>
+        </w:rPr>
+        <w:t xml:space="preserve"> (</w:t>
+      </w:r>
+      <w:r>
+        <w:rPr>
+          <w:color w:val="000000"/>
+          <w:sz w:val="28"/>
+          <w:szCs w:val="28"/>
+          <w:lang w:val="en-US"/>
+        </w:rPr>
+        <w:t>r</w:t>
+      </w:r>
+      <w:r>
+        <w:rPr>
+          <w:color w:val="000000"/>
+          <w:sz w:val="28"/>
+          <w:szCs w:val="28"/>
+        </w:rPr>
+        <w:t xml:space="preserve"> </w:t>
+      </w:r>
+      <w:proofErr w:type="spellStart"/>
+      <w:r>
+        <w:rPr>
+          <w:color w:val="000000"/>
+          <w:sz w:val="28"/>
+          <w:szCs w:val="28"/>
+          <w:lang w:val="en-US"/>
+        </w:rPr>
+        <w:t>r</w:t>
+      </w:r>
+      <w:proofErr w:type="spellEnd"/>
+      <w:r>
+        <w:rPr>
+          <w:color w:val="000000"/>
+          <w:sz w:val="28"/>
+          <w:szCs w:val="28"/>
+        </w:rPr>
+        <w:t>)))</w:t>
+      </w:r>
+      <w:r>
+        <w:rPr>
+          <w:color w:val="000000"/>
+          <w:sz w:val="28"/>
+          <w:szCs w:val="28"/>
+        </w:rPr>
+        <w:t xml:space="preserve"> </w:t>
+      </w:r>
+      <w:r>
+        <w:rPr>
+          <w:color w:val="000000"/>
+          <w:sz w:val="28"/>
+          <w:szCs w:val="28"/>
+        </w:rPr>
+        <w:t xml:space="preserve">; </w:t>
+      </w:r>
+      <w:r>
+        <w:rPr>
+          <w:color w:val="000000"/>
+          <w:sz w:val="28"/>
+          <w:szCs w:val="28"/>
+        </w:rPr>
+        <w:t>осуществляем проверку</w:t>
+      </w:r>
+    </w:p>
+    <w:p>
+      <w:pPr>
+        <w:spacing w:before="100" w:beforeAutospacing="1" w:after="100" w:afterAutospacing="1"/>
+        <w:rPr>
+          <w:color w:val="000000"/>
+          <w:sz w:val="28"/>
+          <w:szCs w:val="28"/>
+          <w:lang w:val="en-US"/>
+        </w:rPr>
+      </w:pPr>
+      <w:r>
+        <w:rPr>
+          <w:color w:val="000000"/>
+          <w:sz w:val="28"/>
+          <w:szCs w:val="28"/>
+          <w:lang w:val="en-US"/>
+        </w:rPr>
+        <w:t>(</w:t>
+      </w:r>
+      <w:proofErr w:type="spellStart"/>
+      <w:r>
+        <w:rPr>
+          <w:color w:val="000000"/>
+          <w:sz w:val="28"/>
+          <w:szCs w:val="28"/>
+          <w:lang w:val="en-US"/>
+        </w:rPr>
+        <w:t>defrule</w:t>
+      </w:r>
+      <w:proofErr w:type="spellEnd"/>
+      <w:r>
+        <w:rPr>
+          <w:color w:val="000000"/>
+          <w:sz w:val="28"/>
+          <w:szCs w:val="28"/>
+          <w:lang w:val="en-US"/>
+        </w:rPr>
+        <w:t xml:space="preserve"> r05</w:t>
+      </w:r>
+      <w:r>
+        <w:rPr>
+          <w:color w:val="000000"/>
+          <w:sz w:val="28"/>
+          <w:szCs w:val="28"/>
+          <w:lang w:val="en-US"/>
+        </w:rPr>
+        <w:t xml:space="preserve"> </w:t>
+      </w:r>
+      <w:r>
+        <w:rPr>
+          <w:color w:val="000000"/>
+          <w:sz w:val="28"/>
+          <w:szCs w:val="28"/>
+          <w:lang w:val="en-US"/>
+        </w:rPr>
+        <w:t xml:space="preserve">; </w:t>
+      </w:r>
+      <w:r>
+        <w:rPr>
+          <w:color w:val="000000"/>
+          <w:sz w:val="28"/>
+          <w:szCs w:val="28"/>
+        </w:rPr>
+        <w:t>объявляем</w:t>
+      </w:r>
+      <w:r>
+        <w:rPr>
+          <w:color w:val="000000"/>
+          <w:sz w:val="28"/>
+          <w:szCs w:val="28"/>
+          <w:lang w:val="en-US"/>
+        </w:rPr>
+        <w:t xml:space="preserve"> </w:t>
+      </w:r>
+      <w:r>
+        <w:rPr>
+          <w:color w:val="000000"/>
+          <w:sz w:val="28"/>
+          <w:szCs w:val="28"/>
+        </w:rPr>
+        <w:t>правило</w:t>
+      </w:r>
+    </w:p>
+    <w:p>
+      <w:pPr>
+        <w:spacing w:before="100" w:beforeAutospacing="1" w:after="100" w:afterAutospacing="1"/>
+        <w:rPr>
+          <w:color w:val="000000"/>
+          <w:sz w:val="28"/>
+          <w:szCs w:val="28"/>
+        </w:rPr>
+      </w:pPr>
+      <w:r>
+        <w:rPr>
+          <w:color w:val="000000"/>
+          <w:sz w:val="28"/>
+          <w:szCs w:val="28"/>
+        </w:rPr>
+        <w:lastRenderedPageBreak/>
+        <w:t>(</w:t>
+      </w:r>
+      <w:r>
+        <w:rPr>
+          <w:color w:val="000000"/>
+          <w:sz w:val="28"/>
+          <w:szCs w:val="28"/>
+          <w:lang w:val="en-US"/>
+        </w:rPr>
+        <w:t>declare</w:t>
+      </w:r>
+      <w:r>
+        <w:rPr>
+          <w:color w:val="000000"/>
+          <w:sz w:val="28"/>
+          <w:szCs w:val="28"/>
+        </w:rPr>
+        <w:t xml:space="preserve"> (</w:t>
+      </w:r>
+      <w:r>
+        <w:rPr>
+          <w:color w:val="000000"/>
+          <w:sz w:val="28"/>
+          <w:szCs w:val="28"/>
+          <w:lang w:val="en-US"/>
+        </w:rPr>
+        <w:t>salience</w:t>
+      </w:r>
+      <w:r>
+        <w:rPr>
+          <w:color w:val="000000"/>
+          <w:sz w:val="28"/>
+          <w:szCs w:val="28"/>
+        </w:rPr>
+        <w:t xml:space="preserve"> 6000))</w:t>
+      </w:r>
+      <w:r>
+        <w:rPr>
+          <w:color w:val="000000"/>
+          <w:sz w:val="28"/>
+          <w:szCs w:val="28"/>
+        </w:rPr>
+        <w:t xml:space="preserve"> </w:t>
+      </w:r>
+      <w:r>
+        <w:rPr>
+          <w:color w:val="000000"/>
+          <w:sz w:val="28"/>
+          <w:szCs w:val="28"/>
+        </w:rPr>
+        <w:t xml:space="preserve">; </w:t>
+      </w:r>
+      <w:r>
+        <w:rPr>
+          <w:color w:val="000000"/>
+          <w:sz w:val="28"/>
+          <w:szCs w:val="28"/>
+        </w:rPr>
+        <w:t>задаем</w:t>
+      </w:r>
+      <w:r>
+        <w:rPr>
+          <w:color w:val="000000"/>
+          <w:sz w:val="28"/>
+          <w:szCs w:val="28"/>
+        </w:rPr>
+        <w:t xml:space="preserve"> этому правилу </w:t>
+      </w:r>
+      <w:r>
+        <w:rPr>
+          <w:color w:val="000000"/>
+          <w:sz w:val="28"/>
+          <w:szCs w:val="28"/>
+        </w:rPr>
+        <w:t>приоритет</w:t>
+      </w:r>
+    </w:p>
+    <w:p>
+      <w:pPr>
+        <w:spacing w:before="100" w:beforeAutospacing="1" w:after="100" w:afterAutospacing="1"/>
+        <w:rPr>
+          <w:color w:val="000000"/>
+          <w:sz w:val="28"/>
+          <w:szCs w:val="28"/>
+          <w:lang w:val="en-US"/>
+        </w:rPr>
+      </w:pPr>
+      <w:r>
+        <w:rPr>
+          <w:color w:val="000000"/>
+          <w:sz w:val="28"/>
+          <w:szCs w:val="28"/>
+          <w:lang w:val="en-US"/>
+        </w:rPr>
+        <w:t>(</w:t>
+      </w:r>
+      <w:proofErr w:type="spellStart"/>
+      <w:r>
+        <w:rPr>
+          <w:color w:val="000000"/>
+          <w:sz w:val="28"/>
+          <w:szCs w:val="28"/>
+          <w:lang w:val="en-US"/>
+        </w:rPr>
         <w:t>m m</w:t>
       </w:r>
       <w:proofErr w:type="spellEnd"/>
@@ -1449,17 +2751,151 @@
           <w:szCs w:val="28"/>
           <w:lang w:val="en-US"/>
         </w:rPr>
+        <w:t>)</w:t>
+      </w:r>
+    </w:p>
+    <w:p>
+      <w:pPr>
+        <w:spacing w:before="100" w:beforeAutospacing="1" w:after="100" w:afterAutospacing="1"/>
+        <w:rPr>
+          <w:color w:val="000000"/>
+          <w:sz w:val="28"/>
+          <w:szCs w:val="28"/>
+          <w:lang w:val="en-US"/>
+        </w:rPr>
+      </w:pPr>
+      <w:r>
+        <w:rPr>
+          <w:color w:val="000000"/>
+          <w:sz w:val="28"/>
+          <w:szCs w:val="28"/>
+          <w:lang w:val="en-US"/>
+        </w:rPr>
+        <w:t>(n n)</w:t>
+      </w:r>
+    </w:p>
+    <w:p>
+      <w:pPr>
+        <w:spacing w:before="100" w:beforeAutospacing="1" w:after="100" w:afterAutospacing="1"/>
+        <w:rPr>
+          <w:color w:val="000000"/>
+          <w:sz w:val="28"/>
+          <w:szCs w:val="28"/>
+          <w:lang w:val="en-US"/>
+        </w:rPr>
+      </w:pPr>
+      <w:r>
+        <w:rPr>
+          <w:color w:val="000000"/>
+          <w:sz w:val="28"/>
+          <w:szCs w:val="28"/>
+          <w:lang w:val="en-US"/>
+        </w:rPr>
+        <w:t>=&gt;</w:t>
+      </w:r>
+    </w:p>
+    <w:p>
+      <w:pPr>
+        <w:spacing w:before="100" w:beforeAutospacing="1" w:after="100" w:afterAutospacing="1"/>
+        <w:rPr>
+          <w:color w:val="000000"/>
+          <w:sz w:val="28"/>
+          <w:szCs w:val="28"/>
+        </w:rPr>
+      </w:pPr>
+      <w:r>
+        <w:rPr>
+          <w:color w:val="000000"/>
+          <w:sz w:val="28"/>
+          <w:szCs w:val="28"/>
+        </w:rPr>
+        <w:t>(</w:t>
+      </w:r>
+      <w:r>
+        <w:rPr>
+          <w:color w:val="000000"/>
+          <w:sz w:val="28"/>
+          <w:szCs w:val="28"/>
+          <w:lang w:val="en-US"/>
+        </w:rPr>
+        <w:t>assert</w:t>
+      </w:r>
+      <w:r>
+        <w:rPr>
+          <w:color w:val="000000"/>
+          <w:sz w:val="28"/>
+          <w:szCs w:val="28"/>
+        </w:rPr>
+        <w:t xml:space="preserve"> (</w:t>
+      </w:r>
+      <w:r>
+        <w:rPr>
+          <w:color w:val="000000"/>
+          <w:sz w:val="28"/>
+          <w:szCs w:val="28"/>
+          <w:lang w:val="en-US"/>
+        </w:rPr>
+        <w:t>s</w:t>
+      </w:r>
+      <w:r>
+        <w:rPr>
+          <w:color w:val="000000"/>
+          <w:sz w:val="28"/>
+          <w:szCs w:val="28"/>
+        </w:rPr>
+        <w:t xml:space="preserve"> </w:t>
+      </w:r>
+      <w:proofErr w:type="spellStart"/>
+      <w:r>
+        <w:rPr>
+          <w:color w:val="000000"/>
+          <w:sz w:val="28"/>
+          <w:szCs w:val="28"/>
+          <w:lang w:val="en-US"/>
+        </w:rPr>
+        <w:t>s</w:t>
+      </w:r>
+      <w:proofErr w:type="spellEnd"/>
+      <w:r>
+        <w:rPr>
+          <w:color w:val="000000"/>
+          <w:sz w:val="28"/>
+          <w:szCs w:val="28"/>
+        </w:rPr>
         <w:t>)))</w:t>
       </w:r>
-    </w:p>
-    <w:p>
-      <w:pPr>
-        <w:spacing w:before="100" w:beforeAutospacing="1" w:after="100" w:afterAutospacing="1"/>
-        <w:rPr>
-          <w:color w:val="000000"/>
-          <w:sz w:val="28"/>
-          <w:szCs w:val="28"/>
-          <w:lang w:val="en-US"/>
+      <w:r>
+        <w:rPr>
+          <w:color w:val="000000"/>
+          <w:sz w:val="28"/>
+          <w:szCs w:val="28"/>
+        </w:rPr>
+        <w:t xml:space="preserve"> </w:t>
+      </w:r>
+      <w:r>
+        <w:rPr>
+          <w:color w:val="000000"/>
+          <w:sz w:val="28"/>
+          <w:szCs w:val="28"/>
+        </w:rPr>
+        <w:t xml:space="preserve">; </w:t>
+      </w:r>
+      <w:r>
+        <w:rPr>
+          <w:color w:val="000000"/>
+          <w:sz w:val="28"/>
+          <w:szCs w:val="28"/>
+        </w:rPr>
+        <w:t>осуществляем проверку</w:t>
+      </w:r>
+    </w:p>
+    <w:p>
+      <w:pPr>
+        <w:spacing w:before="100" w:beforeAutospacing="1" w:after="100" w:afterAutospacing="1"/>
+        <w:rPr>
+          <w:color w:val="000000"/>
+          <w:sz w:val="28"/>
+          <w:szCs w:val="28"/>
         </w:rPr>
       </w:pPr>
       <w:r>
@@ -1489,67 +2925,201 @@
           <w:szCs w:val="28"/>
           <w:lang w:val="en-US"/>
         </w:rPr>
-        <w:t xml:space="preserve"> r02</w:t>
-      </w:r>
-    </w:p>
-    <w:p>
-      <w:pPr>
-        <w:spacing w:before="100" w:beforeAutospacing="1" w:after="100" w:afterAutospacing="1"/>
-        <w:rPr>
-          <w:color w:val="000000"/>
-          <w:sz w:val="28"/>
-          <w:szCs w:val="28"/>
-          <w:lang w:val="en-US"/>
-        </w:rPr>
-      </w:pPr>
-      <w:r>
-        <w:rPr>
-          <w:color w:val="000000"/>
-          <w:sz w:val="28"/>
-          <w:szCs w:val="28"/>
-          <w:lang w:val="en-US"/>
-        </w:rPr>
-        <w:t>(declare (salience 6000))</w:t>
-      </w:r>
-    </w:p>
-    <w:p>
-      <w:pPr>
-        <w:spacing w:before="100" w:beforeAutospacing="1" w:after="100" w:afterAutospacing="1"/>
-        <w:rPr>
-          <w:color w:val="000000"/>
-          <w:sz w:val="28"/>
-          <w:szCs w:val="28"/>
-          <w:lang w:val="en-US"/>
-        </w:rPr>
-      </w:pPr>
-      <w:r>
-        <w:rPr>
-          <w:color w:val="000000"/>
-          <w:sz w:val="28"/>
-          <w:szCs w:val="28"/>
-          <w:lang w:val="en-US"/>
-        </w:rPr>
-        <w:t>(a a)</w:t>
-      </w:r>
-    </w:p>
-    <w:p>
-      <w:pPr>
-        <w:spacing w:before="100" w:beforeAutospacing="1" w:after="100" w:afterAutospacing="1"/>
-        <w:rPr>
-          <w:color w:val="000000"/>
-          <w:sz w:val="28"/>
-          <w:szCs w:val="28"/>
-          <w:lang w:val="en-US"/>
-        </w:rPr>
-      </w:pPr>
-      <w:r>
-        <w:rPr>
-          <w:color w:val="000000"/>
-          <w:sz w:val="28"/>
-          <w:szCs w:val="28"/>
-          <w:lang w:val="en-US"/>
-        </w:rPr>
-        <w:t>(c c)</w:t>
+        <w:t xml:space="preserve"> r06</w:t>
+      </w:r>
+      <w:r>
+        <w:rPr>
+          <w:color w:val="000000"/>
+          <w:sz w:val="28"/>
+          <w:szCs w:val="28"/>
+        </w:rPr>
+        <w:t xml:space="preserve"> </w:t>
+      </w:r>
+      <w:r>
+        <w:rPr>
+          <w:color w:val="000000"/>
+          <w:sz w:val="28"/>
+          <w:szCs w:val="28"/>
+          <w:lang w:val="en-US"/>
+        </w:rPr>
+        <w:t xml:space="preserve">; </w:t>
+      </w:r>
+      <w:r>
+        <w:rPr>
+          <w:color w:val="000000"/>
+          <w:sz w:val="28"/>
+          <w:szCs w:val="28"/>
+        </w:rPr>
+        <w:t>объявляем</w:t>
+      </w:r>
+      <w:r>
+        <w:rPr>
+          <w:color w:val="000000"/>
+          <w:sz w:val="28"/>
+          <w:szCs w:val="28"/>
+          <w:lang w:val="en-US"/>
+        </w:rPr>
+        <w:t xml:space="preserve"> </w:t>
+      </w:r>
+      <w:r>
+        <w:rPr>
+          <w:color w:val="000000"/>
+          <w:sz w:val="28"/>
+          <w:szCs w:val="28"/>
+        </w:rPr>
+        <w:t>правило</w:t>
+      </w:r>
+    </w:p>
+    <w:p>
+      <w:pPr>
+        <w:spacing w:before="100" w:beforeAutospacing="1" w:after="100" w:afterAutospacing="1"/>
+        <w:rPr>
+          <w:color w:val="000000"/>
+          <w:sz w:val="28"/>
+          <w:szCs w:val="28"/>
+        </w:rPr>
+      </w:pPr>
+      <w:r>
+        <w:rPr>
+          <w:color w:val="000000"/>
+          <w:sz w:val="28"/>
+          <w:szCs w:val="28"/>
+        </w:rPr>
+        <w:t>(</w:t>
+      </w:r>
+      <w:r>
+        <w:rPr>
+          <w:color w:val="000000"/>
+          <w:sz w:val="28"/>
+          <w:szCs w:val="28"/>
+          <w:lang w:val="en-US"/>
+        </w:rPr>
+        <w:t>declare</w:t>
+      </w:r>
+      <w:r>
+        <w:rPr>
+          <w:color w:val="000000"/>
+          <w:sz w:val="28"/>
+          <w:szCs w:val="28"/>
+        </w:rPr>
+        <w:t xml:space="preserve"> (</w:t>
+      </w:r>
+      <w:r>
+        <w:rPr>
+          <w:color w:val="000000"/>
+          <w:sz w:val="28"/>
+          <w:szCs w:val="28"/>
+          <w:lang w:val="en-US"/>
+        </w:rPr>
+        <w:t>salience</w:t>
+      </w:r>
+      <w:r>
+        <w:rPr>
+          <w:color w:val="000000"/>
+          <w:sz w:val="28"/>
+          <w:szCs w:val="28"/>
+        </w:rPr>
+        <w:t xml:space="preserve"> 5000))</w:t>
+      </w:r>
+      <w:r>
+        <w:rPr>
+          <w:color w:val="000000"/>
+          <w:sz w:val="28"/>
+          <w:szCs w:val="28"/>
+        </w:rPr>
+        <w:t xml:space="preserve"> </w:t>
+      </w:r>
+      <w:r>
+        <w:rPr>
+          <w:color w:val="000000"/>
+          <w:sz w:val="28"/>
+          <w:szCs w:val="28"/>
+        </w:rPr>
+        <w:t xml:space="preserve">; </w:t>
+      </w:r>
+      <w:r>
+        <w:rPr>
+          <w:color w:val="000000"/>
+          <w:sz w:val="28"/>
+          <w:szCs w:val="28"/>
+        </w:rPr>
+        <w:t>задаем</w:t>
+      </w:r>
+      <w:r>
+        <w:rPr>
+          <w:color w:val="000000"/>
+          <w:sz w:val="28"/>
+          <w:szCs w:val="28"/>
+        </w:rPr>
+        <w:t xml:space="preserve"> этому правилу </w:t>
+      </w:r>
+      <w:r>
+        <w:rPr>
+          <w:color w:val="000000"/>
+          <w:sz w:val="28"/>
+          <w:szCs w:val="28"/>
+        </w:rPr>
+        <w:t>приоритет</w:t>
+      </w:r>
+    </w:p>
+    <w:p>
+      <w:pPr>
+        <w:spacing w:before="100" w:beforeAutospacing="1" w:after="100" w:afterAutospacing="1"/>
+        <w:rPr>
+          <w:color w:val="000000"/>
+          <w:sz w:val="28"/>
+          <w:szCs w:val="28"/>
+          <w:lang w:val="en-US"/>
+        </w:rPr>
+      </w:pPr>
+      <w:r>
+        <w:rPr>
+          <w:color w:val="000000"/>
+          <w:sz w:val="28"/>
+          <w:szCs w:val="28"/>
+          <w:lang w:val="en-US"/>
+        </w:rPr>
+        <w:t>(n n)</w:t>
+      </w:r>
+    </w:p>
+    <w:p>
+      <w:pPr>
+        <w:spacing w:before="100" w:beforeAutospacing="1" w:after="100" w:afterAutospacing="1"/>
+        <w:rPr>
+          <w:color w:val="000000"/>
+          <w:sz w:val="28"/>
+          <w:szCs w:val="28"/>
+          <w:lang w:val="en-US"/>
+        </w:rPr>
+      </w:pPr>
+      <w:r>
+        <w:rPr>
+          <w:color w:val="000000"/>
+          <w:sz w:val="28"/>
+          <w:szCs w:val="28"/>
+          <w:lang w:val="en-US"/>
+        </w:rPr>
+        <w:t>(p p)</w:t>
+      </w:r>
+    </w:p>
+    <w:p>
+      <w:pPr>
+        <w:spacing w:before="100" w:beforeAutospacing="1" w:after="100" w:afterAutospacing="1"/>
+        <w:rPr>
+          <w:color w:val="000000"/>
+          <w:sz w:val="28"/>
+          <w:szCs w:val="28"/>
+          <w:lang w:val="en-US"/>
+        </w:rPr>
+      </w:pPr>
+      <w:r>
+        <w:rPr>
+          <w:color w:val="000000"/>
+          <w:sz w:val="28"/>
+          <w:szCs w:val="28"/>
+          <w:lang w:val="en-US"/>
+        </w:rPr>
+        <w:t>(r r)</w:t>
       </w:r>
     </w:p>
     <w:p>
@@ -1579,38 +3149,50 @@
           <w:color w:val="000000"/>
           <w:sz w:val="28"/>
           <w:szCs w:val="28"/>
-          <w:lang w:val="en-US"/>
-        </w:rPr>
-      </w:pPr>
-      <w:r>
-        <w:rPr>
-          <w:color w:val="000000"/>
-          <w:sz w:val="28"/>
-          <w:szCs w:val="28"/>
-          <w:lang w:val="en-US"/>
-        </w:rPr>
-        <w:t>(assert (n n)))</w:t>
-      </w:r>
-    </w:p>
-    <w:p>
-      <w:pPr>
-        <w:spacing w:before="100" w:beforeAutospacing="1" w:after="100" w:afterAutospacing="1"/>
-        <w:rPr>
-          <w:color w:val="000000"/>
-          <w:sz w:val="28"/>
-          <w:szCs w:val="28"/>
-          <w:lang w:val="en-US"/>
-        </w:rPr>
-      </w:pPr>
-      <w:r>
-        <w:rPr>
-          <w:color w:val="000000"/>
-          <w:sz w:val="28"/>
-          <w:szCs w:val="28"/>
-          <w:lang w:val="en-US"/>
+        </w:rPr>
+      </w:pPr>
+      <w:r>
+        <w:rPr>
+          <w:color w:val="000000"/>
+          <w:sz w:val="28"/>
+          <w:szCs w:val="28"/>
         </w:rPr>
         <w:t>(</w:t>
       </w:r>
+      <w:r>
+        <w:rPr>
+          <w:color w:val="000000"/>
+          <w:sz w:val="28"/>
+          <w:szCs w:val="28"/>
+          <w:lang w:val="en-US"/>
+        </w:rPr>
+        <w:t>assert</w:t>
+      </w:r>
+      <w:r>
+        <w:rPr>
+          <w:color w:val="000000"/>
+          <w:sz w:val="28"/>
+          <w:szCs w:val="28"/>
+        </w:rPr>
+        <w:t xml:space="preserve"> (</w:t>
+      </w:r>
+      <w:r>
+        <w:rPr>
+          <w:color w:val="000000"/>
+          <w:sz w:val="28"/>
+          <w:szCs w:val="28"/>
+          <w:lang w:val="en-US"/>
+        </w:rPr>
+        <w:t>t</w:t>
+      </w:r>
+      <w:r>
+        <w:rPr>
+          <w:color w:val="000000"/>
+          <w:sz w:val="28"/>
+          <w:szCs w:val="28"/>
+        </w:rPr>
+        <w:t xml:space="preserve"> </w:t>
+      </w:r>
       <w:proofErr w:type="spellStart"/>
       <w:r>
         <w:rPr>
@@ -1619,7 +3201,7 @@
           <w:szCs w:val="28"/>
           <w:lang w:val="en-US"/>
         </w:rPr>
-        <w:t>defrule</w:t>
+        <w:t>t</w:t>
       </w:r>
       <w:proofErr w:type="spellEnd"/>
       <w:r>
@@ -1627,610 +3209,32 @@
           <w:color w:val="000000"/>
           <w:sz w:val="28"/>
           <w:szCs w:val="28"/>
-          <w:lang w:val="en-US"/>
-        </w:rPr>
-        <w:t xml:space="preserve"> r03</w:t>
-      </w:r>
-    </w:p>
-    <w:p>
-      <w:pPr>
-        <w:spacing w:before="100" w:beforeAutospacing="1" w:after="100" w:afterAutospacing="1"/>
-        <w:rPr>
-          <w:color w:val="000000"/>
-          <w:sz w:val="28"/>
-          <w:szCs w:val="28"/>
-          <w:lang w:val="en-US"/>
-        </w:rPr>
-      </w:pPr>
-      <w:r>
-        <w:rPr>
-          <w:color w:val="000000"/>
-          <w:sz w:val="28"/>
-          <w:szCs w:val="28"/>
-          <w:lang w:val="en-US"/>
-        </w:rPr>
-        <w:t>(declare (salience 5000))</w:t>
-      </w:r>
-    </w:p>
-    <w:p>
-      <w:pPr>
-        <w:spacing w:before="100" w:beforeAutospacing="1" w:after="100" w:afterAutospacing="1"/>
-        <w:rPr>
-          <w:color w:val="000000"/>
-          <w:sz w:val="28"/>
-          <w:szCs w:val="28"/>
-          <w:lang w:val="en-US"/>
-        </w:rPr>
-      </w:pPr>
-      <w:r>
-        <w:rPr>
-          <w:color w:val="000000"/>
-          <w:sz w:val="28"/>
-          <w:szCs w:val="28"/>
-          <w:lang w:val="en-US"/>
-        </w:rPr>
-        <w:t>(b b)</w:t>
-      </w:r>
-    </w:p>
-    <w:p>
-      <w:pPr>
-        <w:spacing w:before="100" w:beforeAutospacing="1" w:after="100" w:afterAutospacing="1"/>
-        <w:rPr>
-          <w:color w:val="000000"/>
-          <w:sz w:val="28"/>
-          <w:szCs w:val="28"/>
-          <w:lang w:val="en-US"/>
-        </w:rPr>
-      </w:pPr>
-      <w:r>
-        <w:rPr>
-          <w:color w:val="000000"/>
-          <w:sz w:val="28"/>
-          <w:szCs w:val="28"/>
-          <w:lang w:val="en-US"/>
-        </w:rPr>
-        <w:t>(c c)</w:t>
-      </w:r>
-    </w:p>
-    <w:p>
-      <w:pPr>
-        <w:spacing w:before="100" w:beforeAutospacing="1" w:after="100" w:afterAutospacing="1"/>
-        <w:rPr>
-          <w:color w:val="000000"/>
-          <w:sz w:val="28"/>
-          <w:szCs w:val="28"/>
-          <w:lang w:val="en-US"/>
-        </w:rPr>
-      </w:pPr>
-      <w:r>
-        <w:rPr>
-          <w:color w:val="000000"/>
-          <w:sz w:val="28"/>
-          <w:szCs w:val="28"/>
-          <w:lang w:val="en-US"/>
-        </w:rPr>
-        <w:t>(d d)</w:t>
-      </w:r>
-    </w:p>
-    <w:p>
-      <w:pPr>
-        <w:spacing w:before="100" w:beforeAutospacing="1" w:after="100" w:afterAutospacing="1"/>
-        <w:rPr>
-          <w:color w:val="000000"/>
-          <w:sz w:val="28"/>
-          <w:szCs w:val="28"/>
-          <w:lang w:val="en-US"/>
-        </w:rPr>
-      </w:pPr>
-      <w:r>
-        <w:rPr>
-          <w:color w:val="000000"/>
-          <w:sz w:val="28"/>
-          <w:szCs w:val="28"/>
-          <w:lang w:val="en-US"/>
-        </w:rPr>
-        <w:t>=&gt;</w:t>
-      </w:r>
-    </w:p>
-    <w:p>
-      <w:pPr>
-        <w:spacing w:before="100" w:beforeAutospacing="1" w:after="100" w:afterAutospacing="1"/>
-        <w:rPr>
-          <w:color w:val="000000"/>
-          <w:sz w:val="28"/>
-          <w:szCs w:val="28"/>
-          <w:lang w:val="en-US"/>
-        </w:rPr>
-      </w:pPr>
-      <w:r>
-        <w:rPr>
-          <w:color w:val="000000"/>
-          <w:sz w:val="28"/>
-          <w:szCs w:val="28"/>
-          <w:lang w:val="en-US"/>
-        </w:rPr>
-        <w:t>(assert (p p)))</w:t>
-      </w:r>
-    </w:p>
-    <w:p>
-      <w:pPr>
-        <w:spacing w:before="100" w:beforeAutospacing="1" w:after="100" w:afterAutospacing="1"/>
-        <w:rPr>
-          <w:color w:val="000000"/>
-          <w:sz w:val="28"/>
-          <w:szCs w:val="28"/>
-          <w:lang w:val="en-US"/>
-        </w:rPr>
-      </w:pPr>
-      <w:r>
-        <w:rPr>
-          <w:color w:val="000000"/>
-          <w:sz w:val="28"/>
-          <w:szCs w:val="28"/>
-          <w:lang w:val="en-US"/>
-        </w:rPr>
-        <w:t>(</w:t>
-      </w:r>
-      <w:proofErr w:type="spellStart"/>
-      <w:r>
-        <w:rPr>
-          <w:color w:val="000000"/>
-          <w:sz w:val="28"/>
-          <w:szCs w:val="28"/>
-          <w:lang w:val="en-US"/>
-        </w:rPr>
-        <w:t>defrule</w:t>
-      </w:r>
-      <w:proofErr w:type="spellEnd"/>
-      <w:r>
-        <w:rPr>
-          <w:color w:val="000000"/>
-          <w:sz w:val="28"/>
-          <w:szCs w:val="28"/>
-          <w:lang w:val="en-US"/>
-        </w:rPr>
-        <w:t xml:space="preserve"> r04</w:t>
-      </w:r>
-    </w:p>
-    <w:p>
-      <w:pPr>
-        <w:spacing w:before="100" w:beforeAutospacing="1" w:after="100" w:afterAutospacing="1"/>
-        <w:rPr>
-          <w:color w:val="000000"/>
-          <w:sz w:val="28"/>
-          <w:szCs w:val="28"/>
-          <w:lang w:val="en-US"/>
-        </w:rPr>
-      </w:pPr>
-      <w:r>
-        <w:rPr>
-          <w:color w:val="000000"/>
-          <w:sz w:val="28"/>
-          <w:szCs w:val="28"/>
-          <w:lang w:val="en-US"/>
-        </w:rPr>
-        <w:t>(declare (salience 6000))</w:t>
-      </w:r>
-    </w:p>
-    <w:p>
-      <w:pPr>
-        <w:spacing w:before="100" w:beforeAutospacing="1" w:after="100" w:afterAutospacing="1"/>
-        <w:rPr>
-          <w:color w:val="000000"/>
-          <w:sz w:val="28"/>
-          <w:szCs w:val="28"/>
-          <w:lang w:val="en-US"/>
-        </w:rPr>
-      </w:pPr>
-      <w:r>
-        <w:rPr>
-          <w:color w:val="000000"/>
-          <w:sz w:val="28"/>
-          <w:szCs w:val="28"/>
-          <w:lang w:val="en-US"/>
-        </w:rPr>
-        <w:t>(a a)</w:t>
-      </w:r>
-    </w:p>
-    <w:p>
-      <w:pPr>
-        <w:spacing w:before="100" w:beforeAutospacing="1" w:after="100" w:afterAutospacing="1"/>
-        <w:rPr>
-          <w:color w:val="000000"/>
-          <w:sz w:val="28"/>
-          <w:szCs w:val="28"/>
-          <w:lang w:val="en-US"/>
-        </w:rPr>
-      </w:pPr>
-      <w:r>
-        <w:rPr>
-          <w:color w:val="000000"/>
-          <w:sz w:val="28"/>
-          <w:szCs w:val="28"/>
-          <w:lang w:val="en-US"/>
-        </w:rPr>
-        <w:t>(d d)</w:t>
-      </w:r>
-    </w:p>
-    <w:p>
-      <w:pPr>
-        <w:spacing w:before="100" w:beforeAutospacing="1" w:after="100" w:afterAutospacing="1"/>
-        <w:rPr>
-          <w:color w:val="000000"/>
-          <w:sz w:val="28"/>
-          <w:szCs w:val="28"/>
-          <w:lang w:val="en-US"/>
-        </w:rPr>
-      </w:pPr>
-      <w:r>
-        <w:rPr>
-          <w:color w:val="000000"/>
-          <w:sz w:val="28"/>
-          <w:szCs w:val="28"/>
-          <w:lang w:val="en-US"/>
-        </w:rPr>
-        <w:t>(c c)</w:t>
-      </w:r>
-    </w:p>
-    <w:p>
-      <w:pPr>
-        <w:spacing w:before="100" w:beforeAutospacing="1" w:after="100" w:afterAutospacing="1"/>
-        <w:rPr>
-          <w:color w:val="000000"/>
-          <w:sz w:val="28"/>
-          <w:szCs w:val="28"/>
-          <w:lang w:val="en-US"/>
-        </w:rPr>
-      </w:pPr>
-      <w:r>
-        <w:rPr>
-          <w:color w:val="000000"/>
-          <w:sz w:val="28"/>
-          <w:szCs w:val="28"/>
-          <w:lang w:val="en-US"/>
-        </w:rPr>
-        <w:t>=&gt;</w:t>
-      </w:r>
-    </w:p>
-    <w:p>
-      <w:pPr>
-        <w:spacing w:before="100" w:beforeAutospacing="1" w:after="100" w:afterAutospacing="1"/>
-        <w:rPr>
-          <w:color w:val="000000"/>
-          <w:sz w:val="28"/>
-          <w:szCs w:val="28"/>
-          <w:lang w:val="en-US"/>
-        </w:rPr>
-      </w:pPr>
-      <w:r>
-        <w:rPr>
-          <w:color w:val="000000"/>
-          <w:sz w:val="28"/>
-          <w:szCs w:val="28"/>
-          <w:lang w:val="en-US"/>
-        </w:rPr>
-        <w:t>(assert (r r)))</w:t>
-      </w:r>
-    </w:p>
-    <w:p>
-      <w:pPr>
-        <w:spacing w:before="100" w:beforeAutospacing="1" w:after="100" w:afterAutospacing="1"/>
-        <w:rPr>
-          <w:color w:val="000000"/>
-          <w:sz w:val="28"/>
-          <w:szCs w:val="28"/>
-          <w:lang w:val="en-US"/>
-        </w:rPr>
-      </w:pPr>
-      <w:r>
-        <w:rPr>
-          <w:color w:val="000000"/>
-          <w:sz w:val="28"/>
-          <w:szCs w:val="28"/>
-          <w:lang w:val="en-US"/>
-        </w:rPr>
-        <w:t>(</w:t>
-      </w:r>
-      <w:proofErr w:type="spellStart"/>
-      <w:r>
-        <w:rPr>
-          <w:color w:val="000000"/>
-          <w:sz w:val="28"/>
-          <w:szCs w:val="28"/>
-          <w:lang w:val="en-US"/>
-        </w:rPr>
-        <w:t>defrule</w:t>
-      </w:r>
-      <w:proofErr w:type="spellEnd"/>
-      <w:r>
-        <w:rPr>
-          <w:color w:val="000000"/>
-          <w:sz w:val="28"/>
-          <w:szCs w:val="28"/>
-          <w:lang w:val="en-US"/>
-        </w:rPr>
-        <w:t xml:space="preserve"> r05</w:t>
-      </w:r>
-    </w:p>
-    <w:p>
-      <w:pPr>
-        <w:spacing w:before="100" w:beforeAutospacing="1" w:after="100" w:afterAutospacing="1"/>
-        <w:rPr>
-          <w:color w:val="000000"/>
-          <w:sz w:val="28"/>
-          <w:szCs w:val="28"/>
-          <w:lang w:val="en-US"/>
-        </w:rPr>
-      </w:pPr>
-      <w:r>
-        <w:rPr>
-          <w:color w:val="000000"/>
-          <w:sz w:val="28"/>
-          <w:szCs w:val="28"/>
-          <w:lang w:val="en-US"/>
-        </w:rPr>
-        <w:lastRenderedPageBreak/>
-        <w:t>(declare (salience 6000))</w:t>
-      </w:r>
-    </w:p>
-    <w:p>
-      <w:pPr>
-        <w:spacing w:before="100" w:beforeAutospacing="1" w:after="100" w:afterAutospacing="1"/>
-        <w:rPr>
-          <w:color w:val="000000"/>
-          <w:sz w:val="28"/>
-          <w:szCs w:val="28"/>
-          <w:lang w:val="en-US"/>
-        </w:rPr>
-      </w:pPr>
-      <w:r>
-        <w:rPr>
-          <w:color w:val="000000"/>
-          <w:sz w:val="28"/>
-          <w:szCs w:val="28"/>
-          <w:lang w:val="en-US"/>
-        </w:rPr>
-        <w:t>(</w:t>
-      </w:r>
-      <w:proofErr w:type="spellStart"/>
-      <w:r>
-        <w:rPr>
-          <w:color w:val="000000"/>
-          <w:sz w:val="28"/>
-          <w:szCs w:val="28"/>
-          <w:lang w:val="en-US"/>
-        </w:rPr>
-        <w:t>m m</w:t>
-      </w:r>
-      <w:proofErr w:type="spellEnd"/>
-      <w:r>
-        <w:rPr>
-          <w:color w:val="000000"/>
-          <w:sz w:val="28"/>
-          <w:szCs w:val="28"/>
-          <w:lang w:val="en-US"/>
-        </w:rPr>
-        <w:t>)</w:t>
-      </w:r>
-    </w:p>
-    <w:p>
-      <w:pPr>
-        <w:spacing w:before="100" w:beforeAutospacing="1" w:after="100" w:afterAutospacing="1"/>
-        <w:rPr>
-          <w:color w:val="000000"/>
-          <w:sz w:val="28"/>
-          <w:szCs w:val="28"/>
-          <w:lang w:val="en-US"/>
-        </w:rPr>
-      </w:pPr>
-      <w:r>
-        <w:rPr>
-          <w:color w:val="000000"/>
-          <w:sz w:val="28"/>
-          <w:szCs w:val="28"/>
-          <w:lang w:val="en-US"/>
-        </w:rPr>
-        <w:t>(n n)</w:t>
-      </w:r>
-    </w:p>
-    <w:p>
-      <w:pPr>
-        <w:spacing w:before="100" w:beforeAutospacing="1" w:after="100" w:afterAutospacing="1"/>
-        <w:rPr>
-          <w:color w:val="000000"/>
-          <w:sz w:val="28"/>
-          <w:szCs w:val="28"/>
-          <w:lang w:val="en-US"/>
-        </w:rPr>
-      </w:pPr>
-      <w:r>
-        <w:rPr>
-          <w:color w:val="000000"/>
-          <w:sz w:val="28"/>
-          <w:szCs w:val="28"/>
-          <w:lang w:val="en-US"/>
-        </w:rPr>
-        <w:t>=&gt;</w:t>
-      </w:r>
-    </w:p>
-    <w:p>
-      <w:pPr>
-        <w:spacing w:before="100" w:beforeAutospacing="1" w:after="100" w:afterAutospacing="1"/>
-        <w:rPr>
-          <w:color w:val="000000"/>
-          <w:sz w:val="28"/>
-          <w:szCs w:val="28"/>
-          <w:lang w:val="en-US"/>
-        </w:rPr>
-      </w:pPr>
-      <w:r>
-        <w:rPr>
-          <w:color w:val="000000"/>
-          <w:sz w:val="28"/>
-          <w:szCs w:val="28"/>
-          <w:lang w:val="en-US"/>
-        </w:rPr>
-        <w:t>(assert (s s)))</w:t>
-      </w:r>
-    </w:p>
-    <w:p>
-      <w:pPr>
-        <w:spacing w:before="100" w:beforeAutospacing="1" w:after="100" w:afterAutospacing="1"/>
-        <w:rPr>
-          <w:color w:val="000000"/>
-          <w:sz w:val="28"/>
-          <w:szCs w:val="28"/>
-          <w:lang w:val="en-US"/>
-        </w:rPr>
-      </w:pPr>
-      <w:r>
-        <w:rPr>
-          <w:color w:val="000000"/>
-          <w:sz w:val="28"/>
-          <w:szCs w:val="28"/>
-          <w:lang w:val="en-US"/>
-        </w:rPr>
-        <w:t>(</w:t>
-      </w:r>
-      <w:proofErr w:type="spellStart"/>
-      <w:r>
-        <w:rPr>
-          <w:color w:val="000000"/>
-          <w:sz w:val="28"/>
-          <w:szCs w:val="28"/>
-          <w:lang w:val="en-US"/>
-        </w:rPr>
-        <w:t>defrule</w:t>
-      </w:r>
-      <w:proofErr w:type="spellEnd"/>
-      <w:r>
-        <w:rPr>
-          <w:color w:val="000000"/>
-          <w:sz w:val="28"/>
-          <w:szCs w:val="28"/>
-          <w:lang w:val="en-US"/>
-        </w:rPr>
-        <w:t xml:space="preserve"> r06</w:t>
-      </w:r>
-    </w:p>
-    <w:p>
-      <w:pPr>
-        <w:spacing w:before="100" w:beforeAutospacing="1" w:after="100" w:afterAutospacing="1"/>
-        <w:rPr>
-          <w:color w:val="000000"/>
-          <w:sz w:val="28"/>
-          <w:szCs w:val="28"/>
-          <w:lang w:val="en-US"/>
-        </w:rPr>
-      </w:pPr>
-      <w:r>
-        <w:rPr>
-          <w:color w:val="000000"/>
-          <w:sz w:val="28"/>
-          <w:szCs w:val="28"/>
-          <w:lang w:val="en-US"/>
-        </w:rPr>
-        <w:t>(declare (salience 5000))</w:t>
-      </w:r>
-    </w:p>
-    <w:p>
-      <w:pPr>
-        <w:spacing w:before="100" w:beforeAutospacing="1" w:after="100" w:afterAutospacing="1"/>
-        <w:rPr>
-          <w:color w:val="000000"/>
-          <w:sz w:val="28"/>
-          <w:szCs w:val="28"/>
-          <w:lang w:val="en-US"/>
-        </w:rPr>
-      </w:pPr>
-      <w:r>
-        <w:rPr>
-          <w:color w:val="000000"/>
-          <w:sz w:val="28"/>
-          <w:szCs w:val="28"/>
-          <w:lang w:val="en-US"/>
-        </w:rPr>
-        <w:t>(n n)</w:t>
-      </w:r>
-    </w:p>
-    <w:p>
-      <w:pPr>
-        <w:spacing w:before="100" w:beforeAutospacing="1" w:after="100" w:afterAutospacing="1"/>
-        <w:rPr>
-          <w:color w:val="000000"/>
-          <w:sz w:val="28"/>
-          <w:szCs w:val="28"/>
-          <w:lang w:val="en-US"/>
-        </w:rPr>
-      </w:pPr>
-      <w:r>
-        <w:rPr>
-          <w:color w:val="000000"/>
-          <w:sz w:val="28"/>
-          <w:szCs w:val="28"/>
-          <w:lang w:val="en-US"/>
-        </w:rPr>
-        <w:t>(p p)</w:t>
-      </w:r>
-    </w:p>
-    <w:p>
-      <w:pPr>
-        <w:spacing w:before="100" w:beforeAutospacing="1" w:after="100" w:afterAutospacing="1"/>
-        <w:rPr>
-          <w:color w:val="000000"/>
-          <w:sz w:val="28"/>
-          <w:szCs w:val="28"/>
-          <w:lang w:val="en-US"/>
-        </w:rPr>
-      </w:pPr>
-      <w:r>
-        <w:rPr>
-          <w:color w:val="000000"/>
-          <w:sz w:val="28"/>
-          <w:szCs w:val="28"/>
-          <w:lang w:val="en-US"/>
-        </w:rPr>
-        <w:t>(r r)</w:t>
-      </w:r>
-    </w:p>
-    <w:p>
-      <w:pPr>
-        <w:spacing w:before="100" w:beforeAutospacing="1" w:after="100" w:afterAutospacing="1"/>
-        <w:rPr>
-          <w:color w:val="000000"/>
-          <w:sz w:val="28"/>
-          <w:szCs w:val="28"/>
-          <w:lang w:val="en-US"/>
-        </w:rPr>
-      </w:pPr>
-      <w:r>
-        <w:rPr>
-          <w:color w:val="000000"/>
-          <w:sz w:val="28"/>
-          <w:szCs w:val="28"/>
-          <w:lang w:val="en-US"/>
-        </w:rPr>
-        <w:t>=&gt;</w:t>
-      </w:r>
-    </w:p>
-    <w:p>
-      <w:pPr>
-        <w:spacing w:before="100" w:beforeAutospacing="1" w:after="100" w:afterAutospacing="1"/>
-        <w:rPr>
-          <w:color w:val="000000"/>
-          <w:sz w:val="28"/>
-          <w:szCs w:val="28"/>
-          <w:lang w:val="en-US"/>
-        </w:rPr>
-      </w:pPr>
-      <w:r>
-        <w:rPr>
-          <w:color w:val="000000"/>
-          <w:sz w:val="28"/>
-          <w:szCs w:val="28"/>
-          <w:lang w:val="en-US"/>
-        </w:rPr>
-        <w:t>(assert (t t)))</w:t>
+        </w:rPr>
+        <w:t>)))</w:t>
+      </w:r>
+      <w:r>
+        <w:rPr>
+          <w:color w:val="000000"/>
+          <w:sz w:val="28"/>
+          <w:szCs w:val="28"/>
+        </w:rPr>
+        <w:t xml:space="preserve"> </w:t>
+      </w:r>
+      <w:r>
+        <w:rPr>
+          <w:color w:val="000000"/>
+          <w:sz w:val="28"/>
+          <w:szCs w:val="28"/>
+        </w:rPr>
+        <w:t xml:space="preserve">; </w:t>
+      </w:r>
+      <w:r>
+        <w:rPr>
+          <w:color w:val="000000"/>
+          <w:sz w:val="28"/>
+          <w:szCs w:val="28"/>
+        </w:rPr>
+        <w:t>осуществляем проверку</w:t>
       </w:r>
     </w:p>
     <w:p>

</xml_diff>